<commit_message>
Added array to collect error messages in assignment 5
</commit_message>
<xml_diff>
--- a/week5_dir/assignment_dir/assignment_notes.docx
+++ b/week5_dir/assignment_dir/assignment_notes.docx
@@ -1,6 +1,6 @@
 
 <file path=word/document.xml><?xml version="1.0" encoding="utf-8"?>
-<w:document xmlns:wpc="http://schemas.microsoft.com/office/word/2010/wordprocessingCanvas" xmlns:mo="http://schemas.microsoft.com/office/mac/office/2008/main" xmlns:mc="http://schemas.openxmlformats.org/markup-compatibility/2006" xmlns:mv="urn:schemas-microsoft-com:mac:vml" xmlns:o="urn:schemas-microsoft-com:office:office" xmlns:r="http://schemas.openxmlformats.org/officeDocument/2006/relationships" xmlns:m="http://schemas.openxmlformats.org/officeDocument/2006/math" xmlns:v="urn:schemas-microsoft-com:vml" xmlns:wp14="http://schemas.microsoft.com/office/word/2010/wordprocessingDrawing" xmlns:wp="http://schemas.openxmlformats.org/drawingml/2006/wordprocessingDrawing" xmlns:w10="urn:schemas-microsoft-com:office:word" xmlns:w="http://schemas.openxmlformats.org/wordprocessingml/2006/main" xmlns:w14="http://schemas.microsoft.com/office/word/2010/wordml" xmlns:wpg="http://schemas.microsoft.com/office/word/2010/wordprocessingGroup" xmlns:wpi="http://schemas.microsoft.com/office/word/2010/wordprocessingInk" xmlns:wne="http://schemas.microsoft.com/office/word/2006/wordml" xmlns:wps="http://schemas.microsoft.com/office/word/2010/wordprocessingShape" mc:Ignorable="w14 wp14">
+<w:document xmlns:ve="http://schemas.openxmlformats.org/markup-compatibility/2006" xmlns:o="urn:schemas-microsoft-com:office:office" xmlns:r="http://schemas.openxmlformats.org/officeDocument/2006/relationships" xmlns:m="http://schemas.openxmlformats.org/officeDocument/2006/math" xmlns:v="urn:schemas-microsoft-com:vml" xmlns:wp="http://schemas.openxmlformats.org/drawingml/2006/wordprocessingDrawing" xmlns:w10="urn:schemas-microsoft-com:office:word" xmlns:w="http://schemas.openxmlformats.org/wordprocessingml/2006/main" xmlns:wne="http://schemas.microsoft.com/office/word/2006/wordml">
   <w:body>
     <w:p>
       <w:pPr>
@@ -134,6 +134,7 @@
           <w:color w:val="262626"/>
           <w:sz w:val="26"/>
           <w:szCs w:val="26"/>
+          <w:highlight w:val="green"/>
         </w:rPr>
       </w:pPr>
       <w:r>
@@ -142,6 +143,7 @@
           <w:color w:val="262626"/>
           <w:sz w:val="26"/>
           <w:szCs w:val="26"/>
+          <w:highlight w:val="green"/>
         </w:rPr>
         <w:t>The use of the DOM to change the contents of an HTML text box</w:t>
       </w:r>
@@ -283,27 +285,7 @@
           <w:sz w:val="26"/>
           <w:szCs w:val="26"/>
         </w:rPr>
-        <w:t xml:space="preserve">Each member of the group must provide evidence that he or she has made a worthwhile contribution and has displayed team-working skills. Each member will be graded according to his or her individual contribution. You should note in your individual statement which code you have written (give the name of the Web page), where you have helped other group members or displayed other team-working skills, and credit will be given where appropriate. A satisfactory individual statement will normally not be less than one full sheet of A4. You will also be given credit for evidence of teamwork in the Group Discussion Board. Note that this is not a team programming exercise. The normal rules about collusion apply. Examples of legitimate </w:t>
-      </w:r>
-      <w:proofErr w:type="gramStart"/>
-      <w:r>
-        <w:rPr>
-          <w:rFonts w:ascii="Arial" w:hAnsi="Arial" w:cs="Arial"/>
-          <w:color w:val="262626"/>
-          <w:sz w:val="26"/>
-          <w:szCs w:val="26"/>
-        </w:rPr>
-        <w:t>team-working</w:t>
-      </w:r>
-      <w:proofErr w:type="gramEnd"/>
-      <w:r>
-        <w:rPr>
-          <w:rFonts w:ascii="Arial" w:hAnsi="Arial" w:cs="Arial"/>
-          <w:color w:val="262626"/>
-          <w:sz w:val="26"/>
-          <w:szCs w:val="26"/>
-        </w:rPr>
-        <w:t xml:space="preserve"> would be advice to group members about a specific problem, participation in discussions about the division of </w:t>
+        <w:t xml:space="preserve">Each member of the group must provide evidence that he or she has made a worthwhile contribution and has displayed team-working skills. Each member will be graded according to his or her individual contribution. You should note in your individual statement which code you have written (give the name of the Web page), where you have helped other group members or displayed other team-working skills, and credit will be given where appropriate. A satisfactory individual statement will normally not be less than one full sheet of A4. You will also be given credit for evidence of teamwork in the Group Discussion Board. Note that this is not a team programming exercise. The normal rules about collusion apply. Examples of legitimate team-working would be advice to group members about a specific problem, participation in discussions about the division of </w:t>
       </w:r>
       <w:proofErr w:type="spellStart"/>
       <w:r>
@@ -359,7 +341,7 @@
 </file>
 
 <file path=word/numbering.xml><?xml version="1.0" encoding="utf-8"?>
-<w:numbering xmlns:wpc="http://schemas.microsoft.com/office/word/2010/wordprocessingCanvas" xmlns:mo="http://schemas.microsoft.com/office/mac/office/2008/main" xmlns:mc="http://schemas.openxmlformats.org/markup-compatibility/2006" xmlns:mv="urn:schemas-microsoft-com:mac:vml" xmlns:o="urn:schemas-microsoft-com:office:office" xmlns:r="http://schemas.openxmlformats.org/officeDocument/2006/relationships" xmlns:m="http://schemas.openxmlformats.org/officeDocument/2006/math" xmlns:v="urn:schemas-microsoft-com:vml" xmlns:wp14="http://schemas.microsoft.com/office/word/2010/wordprocessingDrawing" xmlns:wp="http://schemas.openxmlformats.org/drawingml/2006/wordprocessingDrawing" xmlns:w10="urn:schemas-microsoft-com:office:word" xmlns:w="http://schemas.openxmlformats.org/wordprocessingml/2006/main" xmlns:w14="http://schemas.microsoft.com/office/word/2010/wordml" xmlns:wpg="http://schemas.microsoft.com/office/word/2010/wordprocessingGroup" xmlns:wpi="http://schemas.microsoft.com/office/word/2010/wordprocessingInk" xmlns:wne="http://schemas.microsoft.com/office/word/2006/wordml" xmlns:wps="http://schemas.microsoft.com/office/word/2010/wordprocessingShape" mc:Ignorable="w14 wp14">
+<w:numbering xmlns:ve="http://schemas.openxmlformats.org/markup-compatibility/2006" xmlns:o="urn:schemas-microsoft-com:office:office" xmlns:r="http://schemas.openxmlformats.org/officeDocument/2006/relationships" xmlns:m="http://schemas.openxmlformats.org/officeDocument/2006/math" xmlns:v="urn:schemas-microsoft-com:vml" xmlns:wp="http://schemas.openxmlformats.org/drawingml/2006/wordprocessingDrawing" xmlns:w10="urn:schemas-microsoft-com:office:word" xmlns:w="http://schemas.openxmlformats.org/wordprocessingml/2006/main" xmlns:wne="http://schemas.microsoft.com/office/word/2006/wordml">
   <w:abstractNum w:abstractNumId="0">
     <w:nsid w:val="00000001"/>
     <w:multiLevelType w:val="hybridMultilevel"/>
@@ -421,7 +403,7 @@
 </file>
 
 <file path=word/styles.xml><?xml version="1.0" encoding="utf-8"?>
-<w:styles xmlns:mc="http://schemas.openxmlformats.org/markup-compatibility/2006" xmlns:r="http://schemas.openxmlformats.org/officeDocument/2006/relationships" xmlns:w="http://schemas.openxmlformats.org/wordprocessingml/2006/main" xmlns:w14="http://schemas.microsoft.com/office/word/2010/wordml" mc:Ignorable="w14">
+<w:styles xmlns:r="http://schemas.openxmlformats.org/officeDocument/2006/relationships" xmlns:w="http://schemas.openxmlformats.org/wordprocessingml/2006/main">
   <w:docDefaults>
     <w:rPrDefault>
       <w:rPr>
@@ -433,7 +415,7 @@
     </w:rPrDefault>
     <w:pPrDefault/>
   </w:docDefaults>
-  <w:latentStyles w:defLockedState="0" w:defUIPriority="99" w:defSemiHidden="1" w:defUnhideWhenUsed="1" w:defQFormat="0" w:count="276">
+  <w:latentStyles w:defLockedState="0" w:defUIPriority="99" w:defSemiHidden="1" w:defUnhideWhenUsed="1" w:defQFormat="0" w:count="267">
     <w:lsdException w:name="Normal" w:semiHidden="0" w:uiPriority="0" w:unhideWhenUsed="0" w:qFormat="1"/>
     <w:lsdException w:name="heading 1" w:semiHidden="0" w:uiPriority="9" w:unhideWhenUsed="0" w:qFormat="1"/>
     <w:lsdException w:name="heading 2" w:uiPriority="9" w:qFormat="1"/>
@@ -575,6 +557,7 @@
   <w:style w:type="paragraph" w:default="1" w:styleId="Normal">
     <w:name w:val="Normal"/>
     <w:qFormat/>
+    <w:rsid w:val="009817E7"/>
   </w:style>
   <w:style w:type="character" w:default="1" w:styleId="DefaultParagraphFont">
     <w:name w:val="Default Paragraph Font"/>
@@ -587,6 +570,7 @@
     <w:uiPriority w:val="99"/>
     <w:semiHidden/>
     <w:unhideWhenUsed/>
+    <w:qFormat/>
     <w:tblPr>
       <w:tblInd w:w="0" w:type="dxa"/>
       <w:tblCellMar>

</xml_diff>